<commit_message>
add validation for feedback
</commit_message>
<xml_diff>
--- a/public/Formulir Permohonan Hak Akses Khusus Pihak Ketiga.docx_113.docx
+++ b/public/Formulir Permohonan Hak Akses Khusus Pihak Ketiga.docx_113.docx
@@ -1770,7 +1770,7 @@
                 <w:sz w:val="22"/>
                 <w:szCs w:val="22"/>
               </w:rPr>
-              <w:t>approved</w:t>
+              <w:t>rejected</w:t>
             </w:r>
           </w:p>
         </w:tc>
@@ -1809,7 +1809,7 @@
                 <w:rFonts w:ascii="Arial" w:eastAsia="Arial" w:hAnsi="Arial" w:cs="Arial"/>
                 <w:iCs/>
               </w:rPr>
-              <w:t>06 May 2024</w:t>
+              <w:t/>
             </w:r>
           </w:p>
           <w:p>
@@ -1861,13 +1861,7 @@
                 <w:sz w:val="22"/>
                 <w:szCs w:val="22"/>
               </w:rPr>
-              <w:t/>
-              <w:pict>
-                <v:shape type="#_x0000_t75" style="width:200px;height:200px" stroked="f">
-                  <v:imagedata r:id="rId11" o:title=""/>
-                </v:shape>
-              </w:pict>
-              <w:t/>
+              <w:t>not yet assigned</w:t>
             </w:r>
           </w:p>
           <w:p>

</xml_diff>